<commit_message>
Graphic tweaks in profile and myprofile
</commit_message>
<xml_diff>
--- a/docs/User_Stories.docx
+++ b/docs/User_Stories.docx
@@ -141,15 +141,15 @@
           <w:u w:val="single"/>
           <w:lang w:val="en-GB"/>
         </w:rPr>
-        <w:t xml:space="preserve">Get basic data from </w:t>
-      </w:r>
-      <w:r>
-        <w:rPr>
-          <w:rFonts w:ascii="Helvetica Neue Light" w:hAnsi="Helvetica Neue Light"/>
-          <w:u w:val="single"/>
-          <w:lang w:val="en-GB"/>
-        </w:rPr>
-        <w:t>Twitter</w:t>
+        <w:t>Get basic data from Facebook Grap</w:t>
+      </w:r>
+      <w:r>
+        <w:rPr>
+          <w:rFonts w:ascii="Helvetica Neue Light" w:hAnsi="Helvetica Neue Light"/>
+          <w:u w:val="single"/>
+          <w:lang w:val="en-GB"/>
+        </w:rPr>
+        <w:t>h</w:t>
       </w:r>
     </w:p>
     <w:p>
@@ -194,6 +194,30 @@
           <w:rFonts w:ascii="Helvetica Neue Light" w:hAnsi="Helvetica Neue Light"/>
           <w:lang w:val="en-GB"/>
         </w:rPr>
+        <w:t xml:space="preserve"> Facebook</w:t>
+      </w:r>
+    </w:p>
+    <w:p>
+      <w:pPr>
+        <w:ind w:left="283"/>
+        <w:rPr>
+          <w:rFonts w:ascii="Helvetica Neue Light" w:hAnsi="Helvetica Neue Light"/>
+          <w:lang w:val="en-GB"/>
+        </w:rPr>
+      </w:pPr>
+      <w:r>
+        <w:rPr>
+          <w:rFonts w:ascii="Helvetica Neue Light" w:hAnsi="Helvetica Neue Light"/>
+          <w:i/>
+          <w:lang w:val="en-GB"/>
+        </w:rPr>
+        <w:t>So that</w:t>
+      </w:r>
+      <w:r>
+        <w:rPr>
+          <w:rFonts w:ascii="Helvetica Neue Light" w:hAnsi="Helvetica Neue Light"/>
+          <w:lang w:val="en-GB"/>
+        </w:rPr>
         <w:t xml:space="preserve"> </w:t>
       </w:r>
       <w:r>
@@ -201,24 +225,24 @@
           <w:rFonts w:ascii="Helvetica Neue Light" w:hAnsi="Helvetica Neue Light"/>
           <w:lang w:val="en-GB"/>
         </w:rPr>
-        <w:t>Twitter</w:t>
-      </w:r>
-    </w:p>
-    <w:p>
-      <w:pPr>
-        <w:ind w:left="283"/>
-        <w:rPr>
-          <w:rFonts w:ascii="Helvetica Neue Light" w:hAnsi="Helvetica Neue Light"/>
-          <w:lang w:val="en-GB"/>
-        </w:rPr>
-      </w:pPr>
-      <w:r>
-        <w:rPr>
-          <w:rFonts w:ascii="Helvetica Neue Light" w:hAnsi="Helvetica Neue Light"/>
-          <w:i/>
-          <w:lang w:val="en-GB"/>
-        </w:rPr>
-        <w:t>So that</w:t>
+        <w:t>I can populate easier my profile with basic information</w:t>
+      </w:r>
+    </w:p>
+    <w:p>
+      <w:pPr>
+        <w:ind w:left="283"/>
+        <w:rPr>
+          <w:rFonts w:ascii="Helvetica Neue Light" w:hAnsi="Helvetica Neue Light"/>
+          <w:lang w:val="en-GB"/>
+        </w:rPr>
+      </w:pPr>
+      <w:r>
+        <w:rPr>
+          <w:rFonts w:ascii="Helvetica Neue Light" w:hAnsi="Helvetica Neue Light"/>
+          <w:i/>
+          <w:lang w:val="en-GB"/>
+        </w:rPr>
+        <w:t>I want to</w:t>
       </w:r>
       <w:r>
         <w:rPr>
@@ -232,52 +256,7 @@
           <w:rFonts w:ascii="Helvetica Neue Light" w:hAnsi="Helvetica Neue Light"/>
           <w:lang w:val="en-GB"/>
         </w:rPr>
-        <w:t>I can populate easier my profile with basic information</w:t>
-      </w:r>
-    </w:p>
-    <w:p>
-      <w:pPr>
-        <w:ind w:left="283"/>
-        <w:rPr>
-          <w:rFonts w:ascii="Helvetica Neue Light" w:hAnsi="Helvetica Neue Light"/>
-          <w:lang w:val="en-GB"/>
-        </w:rPr>
-      </w:pPr>
-      <w:r>
-        <w:rPr>
-          <w:rFonts w:ascii="Helvetica Neue Light" w:hAnsi="Helvetica Neue Light"/>
-          <w:i/>
-          <w:lang w:val="en-GB"/>
-        </w:rPr>
-        <w:t>I want to</w:t>
-      </w:r>
-      <w:r>
-        <w:rPr>
-          <w:rFonts w:ascii="Helvetica Neue Light" w:hAnsi="Helvetica Neue Light"/>
-          <w:lang w:val="en-GB"/>
-        </w:rPr>
-        <w:t xml:space="preserve"> </w:t>
-      </w:r>
-      <w:r>
-        <w:rPr>
-          <w:rFonts w:ascii="Helvetica Neue Light" w:hAnsi="Helvetica Neue Light"/>
-          <w:lang w:val="en-GB"/>
-        </w:rPr>
-        <w:t xml:space="preserve">import my </w:t>
-      </w:r>
-      <w:r>
-        <w:rPr>
-          <w:rFonts w:ascii="Helvetica Neue Light" w:hAnsi="Helvetica Neue Light"/>
-          <w:lang w:val="en-GB"/>
-        </w:rPr>
-        <w:t>Twitter</w:t>
-      </w:r>
-      <w:r>
-        <w:rPr>
-          <w:rFonts w:ascii="Helvetica Neue Light" w:hAnsi="Helvetica Neue Light"/>
-          <w:lang w:val="en-GB"/>
-        </w:rPr>
-        <w:t xml:space="preserve"> data at the time of the registration</w:t>
+        <w:t>import my Facebook data at the time of the registration</w:t>
       </w:r>
     </w:p>
     <w:p>
@@ -685,15 +664,7 @@
           <w:u w:val="single"/>
           <w:lang w:val="en-GB"/>
         </w:rPr>
-        <w:t>Twitter</w:t>
-      </w:r>
-      <w:r>
-        <w:rPr>
-          <w:rFonts w:ascii="Helvetica Neue Light" w:hAnsi="Helvetica Neue Light" w:cs="Helvetica Neue"/>
-          <w:u w:val="single"/>
-          <w:lang w:val="en-GB"/>
-        </w:rPr>
-        <w:t xml:space="preserve"> login</w:t>
+        <w:t>Facebook login</w:t>
       </w:r>
     </w:p>
     <w:p>
@@ -717,6 +688,68 @@
           <w:rFonts w:ascii="Helvetica Neue Light" w:hAnsi="Helvetica Neue Light" w:cs="Helvetica Neue"/>
           <w:lang w:val="en-GB"/>
         </w:rPr>
+        <w:t xml:space="preserve"> Facebook user</w:t>
+      </w:r>
+    </w:p>
+    <w:p>
+      <w:pPr>
+        <w:ind w:left="283"/>
+        <w:rPr>
+          <w:rFonts w:ascii="Helvetica Neue Light" w:hAnsi="Helvetica Neue Light" w:cs="Helvetica Neue"/>
+          <w:lang w:val="en-GB"/>
+        </w:rPr>
+      </w:pPr>
+      <w:r>
+        <w:rPr>
+          <w:rFonts w:ascii="Helvetica Neue Light" w:hAnsi="Helvetica Neue Light" w:cs="Helvetica Neue"/>
+          <w:i/>
+          <w:lang w:val="en-GB"/>
+        </w:rPr>
+        <w:t>So that</w:t>
+      </w:r>
+      <w:r>
+        <w:rPr>
+          <w:rFonts w:ascii="Helvetica Neue Light" w:hAnsi="Helvetica Neue Light" w:cs="Helvetica Neue"/>
+          <w:lang w:val="en-GB"/>
+        </w:rPr>
+        <w:t xml:space="preserve"> I can </w:t>
+      </w:r>
+      <w:r>
+        <w:rPr>
+          <w:rFonts w:ascii="Helvetica Neue Light" w:hAnsi="Helvetica Neue Light" w:cs="Helvetica Neue"/>
+          <w:lang w:val="en-GB"/>
+        </w:rPr>
+        <w:t>access</w:t>
+      </w:r>
+      <w:r>
+        <w:rPr>
+          <w:rFonts w:ascii="Helvetica Neue Light" w:hAnsi="Helvetica Neue Light" w:cs="Helvetica Neue"/>
+          <w:lang w:val="en-GB"/>
+        </w:rPr>
+        <w:t xml:space="preserve"> the service</w:t>
+      </w:r>
+    </w:p>
+    <w:p>
+      <w:pPr>
+        <w:ind w:left="283"/>
+        <w:rPr>
+          <w:rFonts w:ascii="Helvetica Neue Light" w:hAnsi="Helvetica Neue Light" w:cs="Helvetica Neue"/>
+          <w:lang w:val="en-GB"/>
+        </w:rPr>
+      </w:pPr>
+      <w:r>
+        <w:rPr>
+          <w:rFonts w:ascii="Helvetica Neue Light" w:hAnsi="Helvetica Neue Light" w:cs="Helvetica Neue"/>
+          <w:i/>
+          <w:lang w:val="en-GB"/>
+        </w:rPr>
+        <w:t>I want to</w:t>
+      </w:r>
+      <w:r>
+        <w:rPr>
+          <w:rFonts w:ascii="Helvetica Neue Light" w:hAnsi="Helvetica Neue Light" w:cs="Helvetica Neue"/>
+          <w:lang w:val="en-GB"/>
+        </w:rPr>
         <w:t xml:space="preserve"> </w:t>
       </w:r>
       <w:r>
@@ -724,82 +757,6 @@
           <w:rFonts w:ascii="Helvetica Neue Light" w:hAnsi="Helvetica Neue Light" w:cs="Helvetica Neue"/>
           <w:lang w:val="en-GB"/>
         </w:rPr>
-        <w:t>Twitter</w:t>
-      </w:r>
-      <w:r>
-        <w:rPr>
-          <w:rFonts w:ascii="Helvetica Neue Light" w:hAnsi="Helvetica Neue Light" w:cs="Helvetica Neue"/>
-          <w:lang w:val="en-GB"/>
-        </w:rPr>
-        <w:t xml:space="preserve"> user</w:t>
-      </w:r>
-    </w:p>
-    <w:p>
-      <w:pPr>
-        <w:ind w:left="283"/>
-        <w:rPr>
-          <w:rFonts w:ascii="Helvetica Neue Light" w:hAnsi="Helvetica Neue Light" w:cs="Helvetica Neue"/>
-          <w:lang w:val="en-GB"/>
-        </w:rPr>
-      </w:pPr>
-      <w:r>
-        <w:rPr>
-          <w:rFonts w:ascii="Helvetica Neue Light" w:hAnsi="Helvetica Neue Light" w:cs="Helvetica Neue"/>
-          <w:i/>
-          <w:lang w:val="en-GB"/>
-        </w:rPr>
-        <w:t>So that</w:t>
-      </w:r>
-      <w:r>
-        <w:rPr>
-          <w:rFonts w:ascii="Helvetica Neue Light" w:hAnsi="Helvetica Neue Light" w:cs="Helvetica Neue"/>
-          <w:lang w:val="en-GB"/>
-        </w:rPr>
-        <w:t xml:space="preserve"> I can </w:t>
-      </w:r>
-      <w:r>
-        <w:rPr>
-          <w:rFonts w:ascii="Helvetica Neue Light" w:hAnsi="Helvetica Neue Light" w:cs="Helvetica Neue"/>
-          <w:lang w:val="en-GB"/>
-        </w:rPr>
-        <w:t>access</w:t>
-      </w:r>
-      <w:r>
-        <w:rPr>
-          <w:rFonts w:ascii="Helvetica Neue Light" w:hAnsi="Helvetica Neue Light" w:cs="Helvetica Neue"/>
-          <w:lang w:val="en-GB"/>
-        </w:rPr>
-        <w:t xml:space="preserve"> the service</w:t>
-      </w:r>
-    </w:p>
-    <w:p>
-      <w:pPr>
-        <w:ind w:left="283"/>
-        <w:rPr>
-          <w:rFonts w:ascii="Helvetica Neue Light" w:hAnsi="Helvetica Neue Light" w:cs="Helvetica Neue"/>
-          <w:lang w:val="en-GB"/>
-        </w:rPr>
-      </w:pPr>
-      <w:r>
-        <w:rPr>
-          <w:rFonts w:ascii="Helvetica Neue Light" w:hAnsi="Helvetica Neue Light" w:cs="Helvetica Neue"/>
-          <w:i/>
-          <w:lang w:val="en-GB"/>
-        </w:rPr>
-        <w:t>I want to</w:t>
-      </w:r>
-      <w:r>
-        <w:rPr>
-          <w:rFonts w:ascii="Helvetica Neue Light" w:hAnsi="Helvetica Neue Light" w:cs="Helvetica Neue"/>
-          <w:lang w:val="en-GB"/>
-        </w:rPr>
-        <w:t xml:space="preserve"> </w:t>
-      </w:r>
-      <w:r>
-        <w:rPr>
-          <w:rFonts w:ascii="Helvetica Neue Light" w:hAnsi="Helvetica Neue Light" w:cs="Helvetica Neue"/>
-          <w:lang w:val="en-GB"/>
-        </w:rPr>
         <w:t>login</w:t>
       </w:r>
       <w:r>
@@ -807,23 +764,7 @@
           <w:rFonts w:ascii="Helvetica Neue Light" w:hAnsi="Helvetica Neue Light" w:cs="Helvetica Neue"/>
           <w:lang w:val="en-GB"/>
         </w:rPr>
-        <w:t xml:space="preserve"> with my </w:t>
-      </w:r>
-      <w:r>
-        <w:rPr>
-          <w:rFonts w:ascii="Helvetica Neue Light" w:hAnsi="Helvetica Neue Light" w:cs="Helvetica Neue"/>
-          <w:lang w:val="en-GB"/>
-        </w:rPr>
-        <w:t>Twitter</w:t>
-      </w:r>
-      <w:bookmarkStart w:id="0" w:name="_GoBack"/>
-      <w:bookmarkEnd w:id="0"/>
-      <w:r>
-        <w:rPr>
-          <w:rFonts w:ascii="Helvetica Neue Light" w:hAnsi="Helvetica Neue Light" w:cs="Helvetica Neue"/>
-          <w:lang w:val="en-GB"/>
-        </w:rPr>
-        <w:t xml:space="preserve"> credentials</w:t>
+        <w:t xml:space="preserve"> with my Facebook credentials</w:t>
       </w:r>
     </w:p>
     <w:p>
@@ -2296,6 +2237,7 @@
         </w:rPr>
         <w:t>Save Cocktail to PDF</w:t>
       </w:r>
+      <w:bookmarkStart w:id="0" w:name="_GoBack"/>
       <w:r>
         <w:rPr>
           <w:rFonts w:ascii="Helvetica Neue Light" w:hAnsi="Helvetica Neue Light"/>
@@ -2305,6 +2247,7 @@
         <w:tab/>
       </w:r>
     </w:p>
+    <w:bookmarkEnd w:id="0"/>
     <w:p>
       <w:pPr>
         <w:ind w:left="283"/>
@@ -2614,7 +2557,23 @@
           <w:rFonts w:ascii="Helvetica Neue Light" w:hAnsi="Helvetica Neue Light"/>
           <w:lang w:val="en-GB"/>
         </w:rPr>
-        <w:t xml:space="preserve"> add a Youtube video to my </w:t>
+        <w:t xml:space="preserve"> add a </w:t>
+      </w:r>
+      <w:proofErr w:type="spellStart"/>
+      <w:r>
+        <w:rPr>
+          <w:rFonts w:ascii="Helvetica Neue Light" w:hAnsi="Helvetica Neue Light"/>
+          <w:lang w:val="en-GB"/>
+        </w:rPr>
+        <w:t>Youtube</w:t>
+      </w:r>
+      <w:proofErr w:type="spellEnd"/>
+      <w:r>
+        <w:rPr>
+          <w:rFonts w:ascii="Helvetica Neue Light" w:hAnsi="Helvetica Neue Light"/>
+          <w:lang w:val="en-GB"/>
+        </w:rPr>
+        <w:t xml:space="preserve"> video to my </w:t>
       </w:r>
       <w:r>
         <w:rPr>
@@ -4403,8 +4362,20 @@
           <w:i/>
           <w:lang w:val="en-GB"/>
         </w:rPr>
-        <w:t>As a</w:t>
-      </w:r>
+        <w:t xml:space="preserve">As </w:t>
+      </w:r>
+      <w:proofErr w:type="spellStart"/>
+      <w:proofErr w:type="gramStart"/>
+      <w:r>
+        <w:rPr>
+          <w:rFonts w:ascii="Helvetica Neue Light" w:hAnsi="Helvetica Neue Light"/>
+          <w:i/>
+          <w:lang w:val="en-GB"/>
+        </w:rPr>
+        <w:t>a</w:t>
+      </w:r>
+      <w:proofErr w:type="spellEnd"/>
+      <w:proofErr w:type="gramEnd"/>
       <w:r>
         <w:rPr>
           <w:rFonts w:ascii="Helvetica Neue Light" w:hAnsi="Helvetica Neue Light"/>
@@ -4508,8 +4479,20 @@
           <w:i/>
           <w:lang w:val="en-GB"/>
         </w:rPr>
-        <w:t>As a</w:t>
-      </w:r>
+        <w:t xml:space="preserve">As </w:t>
+      </w:r>
+      <w:proofErr w:type="spellStart"/>
+      <w:proofErr w:type="gramStart"/>
+      <w:r>
+        <w:rPr>
+          <w:rFonts w:ascii="Helvetica Neue Light" w:hAnsi="Helvetica Neue Light"/>
+          <w:i/>
+          <w:lang w:val="en-GB"/>
+        </w:rPr>
+        <w:t>a</w:t>
+      </w:r>
+      <w:proofErr w:type="spellEnd"/>
+      <w:proofErr w:type="gramEnd"/>
       <w:r>
         <w:rPr>
           <w:rFonts w:ascii="Helvetica Neue Light" w:hAnsi="Helvetica Neue Light"/>
@@ -4612,8 +4595,20 @@
           <w:i/>
           <w:lang w:val="en-GB"/>
         </w:rPr>
-        <w:t>As a</w:t>
-      </w:r>
+        <w:t xml:space="preserve">As </w:t>
+      </w:r>
+      <w:proofErr w:type="spellStart"/>
+      <w:proofErr w:type="gramStart"/>
+      <w:r>
+        <w:rPr>
+          <w:rFonts w:ascii="Helvetica Neue Light" w:hAnsi="Helvetica Neue Light"/>
+          <w:i/>
+          <w:lang w:val="en-GB"/>
+        </w:rPr>
+        <w:t>a</w:t>
+      </w:r>
+      <w:proofErr w:type="spellEnd"/>
+      <w:proofErr w:type="gramEnd"/>
       <w:r>
         <w:rPr>
           <w:rFonts w:ascii="Helvetica Neue Light" w:hAnsi="Helvetica Neue Light"/>

</xml_diff>